<commit_message>
Roll number added in synopsis
</commit_message>
<xml_diff>
--- a/synopsis.docx
+++ b/synopsis.docx
@@ -1,6 +1,6 @@
 
 <file path=word/document.xml><?xml version="1.0" encoding="utf-8"?>
-<w:document xmlns:wpc="http://schemas.microsoft.com/office/word/2010/wordprocessingCanvas" xmlns:cx="http://schemas.microsoft.com/office/drawing/2014/chartex" xmlns:cx1="http://schemas.microsoft.com/office/drawing/2015/9/8/chartex" xmlns:cx2="http://schemas.microsoft.com/office/drawing/2015/10/21/chartex" xmlns:cx3="http://schemas.microsoft.com/office/drawing/2016/5/9/chartex" xmlns:cx4="http://schemas.microsoft.com/office/drawing/2016/5/10/chartex" xmlns:cx5="http://schemas.microsoft.com/office/drawing/2016/5/11/chartex" xmlns:cx6="http://schemas.microsoft.com/office/drawing/2016/5/12/chartex" xmlns:cx7="http://schemas.microsoft.com/office/drawing/2016/5/13/chartex" xmlns:cx8="http://schemas.microsoft.com/office/drawing/2016/5/14/chartex" xmlns:mc="http://schemas.openxmlformats.org/markup-compatibility/2006" xmlns:aink="http://schemas.microsoft.com/office/drawing/2016/ink" xmlns:am3d="http://schemas.microsoft.com/office/drawing/2017/model3d" xmlns:o="urn:schemas-microsoft-com:office:office" xmlns:oel="http://schemas.microsoft.com/office/2019/extlst" xmlns:r="http://schemas.openxmlformats.org/officeDocument/2006/relationships" xmlns:m="http://schemas.openxmlformats.org/officeDocument/2006/math" xmlns:v="urn:schemas-microsoft-com:vml" xmlns:wp14="http://schemas.microsoft.com/office/word/2010/wordprocessingDrawing" xmlns:wp="http://schemas.openxmlformats.org/drawingml/2006/wordprocessingDrawing" xmlns:w10="urn:schemas-microsoft-com:office:word" xmlns:w="http://schemas.openxmlformats.org/wordprocessingml/2006/main" xmlns:w14="http://schemas.microsoft.com/office/word/2010/wordml" xmlns:w15="http://schemas.microsoft.com/office/word/2012/wordml" xmlns:w16cex="http://schemas.microsoft.com/office/word/2018/wordml/cex" xmlns:w16cid="http://schemas.microsoft.com/office/word/2016/wordml/cid" xmlns:w16="http://schemas.microsoft.com/office/word/2018/wordml" xmlns:w16sdtdh="http://schemas.microsoft.com/office/word/2020/wordml/sdtdatahash" xmlns:w16se="http://schemas.microsoft.com/office/word/2015/wordml/symex" xmlns:wpg="http://schemas.microsoft.com/office/word/2010/wordprocessingGroup" xmlns:wpi="http://schemas.microsoft.com/office/word/2010/wordprocessingInk" xmlns:wne="http://schemas.microsoft.com/office/word/2006/wordml" xmlns:wps="http://schemas.microsoft.com/office/word/2010/wordprocessingShape" mc:Ignorable="w14 w15 w16se w16cid w16 w16cex w16sdtdh wp14">
+<w:document xmlns:wpc="http://schemas.microsoft.com/office/word/2010/wordprocessingCanvas" xmlns:mc="http://schemas.openxmlformats.org/markup-compatibility/2006" xmlns:o="urn:schemas-microsoft-com:office:office" xmlns:r="http://schemas.openxmlformats.org/officeDocument/2006/relationships" xmlns:m="http://schemas.openxmlformats.org/officeDocument/2006/math" xmlns:v="urn:schemas-microsoft-com:vml" xmlns:wp14="http://schemas.microsoft.com/office/word/2010/wordprocessingDrawing" xmlns:wp="http://schemas.openxmlformats.org/drawingml/2006/wordprocessingDrawing" xmlns:w10="urn:schemas-microsoft-com:office:word" xmlns:w="http://schemas.openxmlformats.org/wordprocessingml/2006/main" xmlns:w14="http://schemas.microsoft.com/office/word/2010/wordml" xmlns:w15="http://schemas.microsoft.com/office/word/2012/wordml" xmlns:wpg="http://schemas.microsoft.com/office/word/2010/wordprocessingGroup" xmlns:wpi="http://schemas.microsoft.com/office/word/2010/wordprocessingInk" xmlns:wne="http://schemas.microsoft.com/office/word/2006/wordml" xmlns:wps="http://schemas.microsoft.com/office/word/2010/wordprocessingShape" mc:Ignorable="w14 w15 wp14">
   <w:body>
     <w:p>
       <w:pPr>
@@ -155,14 +155,34 @@
         </w:rPr>
         <w:t xml:space="preserve">Project Leader: </w:t>
       </w:r>
-      <w:r>
-        <w:rPr>
-          <w:rFonts w:ascii="Segoe UI" w:eastAsia="Times New Roman" w:hAnsi="Segoe UI" w:cs="Segoe UI"/>
-          <w:sz w:val="20"/>
-          <w:szCs w:val="20"/>
-          <w:lang w:eastAsia="en-IN"/>
-        </w:rPr>
-        <w:t>Maitray Bhardwaj</w:t>
+      <w:proofErr w:type="spellStart"/>
+      <w:r>
+        <w:rPr>
+          <w:rFonts w:ascii="Segoe UI" w:eastAsia="Times New Roman" w:hAnsi="Segoe UI" w:cs="Segoe UI"/>
+          <w:sz w:val="20"/>
+          <w:szCs w:val="20"/>
+          <w:lang w:eastAsia="en-IN"/>
+        </w:rPr>
+        <w:t>Maitray</w:t>
+      </w:r>
+      <w:proofErr w:type="spellEnd"/>
+      <w:r>
+        <w:rPr>
+          <w:rFonts w:ascii="Segoe UI" w:eastAsia="Times New Roman" w:hAnsi="Segoe UI" w:cs="Segoe UI"/>
+          <w:sz w:val="20"/>
+          <w:szCs w:val="20"/>
+          <w:lang w:eastAsia="en-IN"/>
+        </w:rPr>
+        <w:t xml:space="preserve"> Bhardwaj</w:t>
+      </w:r>
+      <w:r>
+        <w:rPr>
+          <w:rFonts w:ascii="Segoe UI" w:eastAsia="Times New Roman" w:hAnsi="Segoe UI" w:cs="Segoe UI"/>
+          <w:sz w:val="20"/>
+          <w:szCs w:val="20"/>
+          <w:lang w:eastAsia="en-IN"/>
+        </w:rPr>
+        <w:t>, 13527</w:t>
       </w:r>
     </w:p>
     <w:p>
@@ -188,18 +208,7 @@
           <w:szCs w:val="20"/>
           <w:lang w:eastAsia="en-IN"/>
         </w:rPr>
-        <w:t xml:space="preserve">Team </w:t>
-      </w:r>
-      <w:r>
-        <w:rPr>
-          <w:rFonts w:ascii="Segoe UI" w:eastAsia="Times New Roman" w:hAnsi="Segoe UI" w:cs="Segoe UI"/>
-          <w:b/>
-          <w:bCs/>
-          <w:sz w:val="20"/>
-          <w:szCs w:val="20"/>
-          <w:lang w:eastAsia="en-IN"/>
-        </w:rPr>
-        <w:t>Members:</w:t>
+        <w:t>Team Members:</w:t>
       </w:r>
     </w:p>
     <w:p>
@@ -217,6 +226,7 @@
           <w:lang w:eastAsia="en-IN"/>
         </w:rPr>
       </w:pPr>
+      <w:proofErr w:type="spellStart"/>
       <w:r>
         <w:rPr>
           <w:rFonts w:ascii="Segoe UI" w:eastAsia="Times New Roman" w:hAnsi="Segoe UI" w:cs="Segoe UI"/>
@@ -224,7 +234,26 @@
           <w:szCs w:val="21"/>
           <w:lang w:eastAsia="en-IN"/>
         </w:rPr>
-        <w:t>Harshit Kumar More</w:t>
+        <w:t>Harshit</w:t>
+      </w:r>
+      <w:proofErr w:type="spellEnd"/>
+      <w:r>
+        <w:rPr>
+          <w:rFonts w:ascii="Segoe UI" w:eastAsia="Times New Roman" w:hAnsi="Segoe UI" w:cs="Segoe UI"/>
+          <w:sz w:val="21"/>
+          <w:szCs w:val="21"/>
+          <w:lang w:eastAsia="en-IN"/>
+        </w:rPr>
+        <w:t xml:space="preserve"> Kumar More</w:t>
+      </w:r>
+      <w:r>
+        <w:rPr>
+          <w:rFonts w:ascii="Segoe UI" w:eastAsia="Times New Roman" w:hAnsi="Segoe UI" w:cs="Segoe UI"/>
+          <w:sz w:val="21"/>
+          <w:szCs w:val="21"/>
+          <w:lang w:eastAsia="en-IN"/>
+        </w:rPr>
+        <w:t>, 13556</w:t>
       </w:r>
     </w:p>
     <w:p>
@@ -251,6 +280,15 @@
         </w:rPr>
         <w:t>Amith Chauhan</w:t>
       </w:r>
+      <w:r>
+        <w:rPr>
+          <w:rFonts w:ascii="Segoe UI" w:eastAsia="Times New Roman" w:hAnsi="Segoe UI" w:cs="Segoe UI"/>
+          <w:sz w:val="21"/>
+          <w:szCs w:val="21"/>
+          <w:lang w:eastAsia="en-IN"/>
+        </w:rPr>
+        <w:t>, 13516</w:t>
+      </w:r>
     </w:p>
     <w:p>
       <w:pPr>
@@ -267,6 +305,7 @@
           <w:lang w:eastAsia="en-IN"/>
         </w:rPr>
       </w:pPr>
+      <w:proofErr w:type="spellStart"/>
       <w:r>
         <w:rPr>
           <w:rFonts w:ascii="Segoe UI" w:eastAsia="Times New Roman" w:hAnsi="Segoe UI" w:cs="Segoe UI"/>
@@ -274,7 +313,48 @@
           <w:szCs w:val="21"/>
           <w:lang w:eastAsia="en-IN"/>
         </w:rPr>
-        <w:t>Arvind Batham</w:t>
+        <w:t>Arvind</w:t>
+      </w:r>
+      <w:proofErr w:type="spellEnd"/>
+      <w:r>
+        <w:rPr>
+          <w:rFonts w:ascii="Segoe UI" w:eastAsia="Times New Roman" w:hAnsi="Segoe UI" w:cs="Segoe UI"/>
+          <w:sz w:val="21"/>
+          <w:szCs w:val="21"/>
+          <w:lang w:eastAsia="en-IN"/>
+        </w:rPr>
+        <w:t xml:space="preserve"> </w:t>
+      </w:r>
+      <w:proofErr w:type="spellStart"/>
+      <w:r>
+        <w:rPr>
+          <w:rFonts w:ascii="Segoe UI" w:eastAsia="Times New Roman" w:hAnsi="Segoe UI" w:cs="Segoe UI"/>
+          <w:sz w:val="21"/>
+          <w:szCs w:val="21"/>
+          <w:lang w:eastAsia="en-IN"/>
+        </w:rPr>
+        <w:t>Batham</w:t>
+      </w:r>
+      <w:proofErr w:type="spellEnd"/>
+      <w:r>
+        <w:rPr>
+          <w:rFonts w:ascii="Segoe UI" w:eastAsia="Times New Roman" w:hAnsi="Segoe UI" w:cs="Segoe UI"/>
+          <w:sz w:val="21"/>
+          <w:szCs w:val="21"/>
+          <w:lang w:eastAsia="en-IN"/>
+        </w:rPr>
+        <w:t>,</w:t>
+      </w:r>
+      <w:bookmarkStart w:id="0" w:name="_GoBack"/>
+      <w:bookmarkEnd w:id="0"/>
+      <w:r>
+        <w:rPr>
+          <w:rFonts w:ascii="Segoe UI" w:eastAsia="Times New Roman" w:hAnsi="Segoe UI" w:cs="Segoe UI"/>
+          <w:sz w:val="21"/>
+          <w:szCs w:val="21"/>
+          <w:lang w:eastAsia="en-IN"/>
+        </w:rPr>
+        <w:t xml:space="preserve"> 13554</w:t>
       </w:r>
     </w:p>
     <w:p>
@@ -333,92 +413,16 @@
           <w:szCs w:val="20"/>
           <w:lang w:eastAsia="en-IN"/>
         </w:rPr>
-        <w:t xml:space="preserve">Technical </w:t>
-      </w:r>
-      <w:r>
-        <w:rPr>
-          <w:rFonts w:ascii="Segoe UI" w:eastAsia="Times New Roman" w:hAnsi="Segoe UI" w:cs="Segoe UI"/>
-          <w:b/>
-          <w:bCs/>
-          <w:sz w:val="20"/>
-          <w:szCs w:val="20"/>
-          <w:lang w:eastAsia="en-IN"/>
-        </w:rPr>
-        <w:t>Details:</w:t>
-      </w:r>
-      <w:r>
-        <w:rPr>
-          <w:rFonts w:ascii="Segoe UI" w:eastAsia="Times New Roman" w:hAnsi="Segoe UI" w:cs="Segoe UI"/>
-          <w:b/>
-          <w:bCs/>
-          <w:sz w:val="20"/>
-          <w:szCs w:val="20"/>
-          <w:lang w:eastAsia="en-IN"/>
-        </w:rPr>
-        <w:t> </w:t>
-      </w:r>
-      <w:r>
-        <w:rPr>
-          <w:rFonts w:ascii="Segoe UI" w:eastAsia="Times New Roman" w:hAnsi="Segoe UI" w:cs="Segoe UI"/>
-          <w:sz w:val="20"/>
-          <w:szCs w:val="20"/>
-          <w:lang w:eastAsia="en-IN"/>
-        </w:rPr>
-        <w:t xml:space="preserve">Python language with libraries </w:t>
-      </w:r>
-      <w:r>
-        <w:rPr>
-          <w:rFonts w:ascii="Segoe UI" w:eastAsia="Times New Roman" w:hAnsi="Segoe UI" w:cs="Segoe UI"/>
-          <w:sz w:val="20"/>
-          <w:szCs w:val="20"/>
-          <w:lang w:eastAsia="en-IN"/>
-        </w:rPr>
-        <w:t>numpy, pandas</w:t>
-      </w:r>
-      <w:r>
-        <w:rPr>
-          <w:rFonts w:ascii="Segoe UI" w:eastAsia="Times New Roman" w:hAnsi="Segoe UI" w:cs="Segoe UI"/>
-          <w:sz w:val="20"/>
-          <w:szCs w:val="20"/>
-          <w:lang w:eastAsia="en-IN"/>
-        </w:rPr>
-        <w:t>,</w:t>
-      </w:r>
-      <w:r>
-        <w:rPr>
-          <w:rFonts w:ascii="Segoe UI" w:eastAsia="Times New Roman" w:hAnsi="Segoe UI" w:cs="Segoe UI"/>
-          <w:sz w:val="20"/>
-          <w:szCs w:val="20"/>
-          <w:lang w:eastAsia="en-IN"/>
-        </w:rPr>
-        <w:t xml:space="preserve"> </w:t>
-      </w:r>
-      <w:r>
-        <w:rPr>
-          <w:rFonts w:ascii="Segoe UI" w:eastAsia="Times New Roman" w:hAnsi="Segoe UI" w:cs="Segoe UI"/>
-          <w:sz w:val="20"/>
-          <w:szCs w:val="20"/>
-          <w:lang w:eastAsia="en-IN"/>
-        </w:rPr>
-        <w:t>matplotlib,</w:t>
-      </w:r>
-      <w:r>
-        <w:rPr>
-          <w:rFonts w:ascii="Segoe UI" w:eastAsia="Times New Roman" w:hAnsi="Segoe UI" w:cs="Segoe UI"/>
-          <w:sz w:val="20"/>
-          <w:szCs w:val="20"/>
-          <w:lang w:eastAsia="en-IN"/>
-        </w:rPr>
-        <w:t xml:space="preserve"> </w:t>
-      </w:r>
-      <w:r>
-        <w:rPr>
-          <w:rFonts w:ascii="Segoe UI" w:eastAsia="Times New Roman" w:hAnsi="Segoe UI" w:cs="Segoe UI"/>
-          <w:sz w:val="20"/>
-          <w:szCs w:val="20"/>
-          <w:lang w:eastAsia="en-IN"/>
-        </w:rPr>
-        <w:t>seaborn.</w:t>
+        <w:t>Technical Details: </w:t>
+      </w:r>
+      <w:r>
+        <w:rPr>
+          <w:rFonts w:ascii="Segoe UI" w:eastAsia="Times New Roman" w:hAnsi="Segoe UI" w:cs="Segoe UI"/>
+          <w:sz w:val="20"/>
+          <w:szCs w:val="20"/>
+          <w:lang w:eastAsia="en-IN"/>
+        </w:rPr>
+        <w:t>Python language with libraries numpy, pandas, matplotlib, seaborn.</w:t>
       </w:r>
     </w:p>
     <w:p>
@@ -442,29 +446,7 @@
           <w:szCs w:val="20"/>
           <w:lang w:eastAsia="en-IN"/>
         </w:rPr>
-        <w:t xml:space="preserve">Innovativeness and </w:t>
-      </w:r>
-      <w:r>
-        <w:rPr>
-          <w:rFonts w:ascii="Segoe UI" w:eastAsia="Times New Roman" w:hAnsi="Segoe UI" w:cs="Segoe UI"/>
-          <w:b/>
-          <w:bCs/>
-          <w:sz w:val="20"/>
-          <w:szCs w:val="20"/>
-          <w:lang w:eastAsia="en-IN"/>
-        </w:rPr>
-        <w:t>Usefulness:</w:t>
-      </w:r>
-      <w:r>
-        <w:rPr>
-          <w:rFonts w:ascii="Segoe UI" w:eastAsia="Times New Roman" w:hAnsi="Segoe UI" w:cs="Segoe UI"/>
-          <w:b/>
-          <w:bCs/>
-          <w:sz w:val="20"/>
-          <w:szCs w:val="20"/>
-          <w:lang w:eastAsia="en-IN"/>
-        </w:rPr>
-        <w:t xml:space="preserve"> </w:t>
+        <w:t xml:space="preserve">Innovativeness and Usefulness: </w:t>
       </w:r>
       <w:r>
         <w:rPr>
@@ -497,29 +479,7 @@
           <w:szCs w:val="20"/>
           <w:lang w:eastAsia="en-IN"/>
         </w:rPr>
-        <w:t xml:space="preserve">Current Status of </w:t>
-      </w:r>
-      <w:r>
-        <w:rPr>
-          <w:rFonts w:ascii="Segoe UI" w:eastAsia="Times New Roman" w:hAnsi="Segoe UI" w:cs="Segoe UI"/>
-          <w:b/>
-          <w:bCs/>
-          <w:sz w:val="20"/>
-          <w:szCs w:val="20"/>
-          <w:lang w:eastAsia="en-IN"/>
-        </w:rPr>
-        <w:t>Development:</w:t>
-      </w:r>
-      <w:r>
-        <w:rPr>
-          <w:rFonts w:ascii="Segoe UI" w:eastAsia="Times New Roman" w:hAnsi="Segoe UI" w:cs="Segoe UI"/>
-          <w:b/>
-          <w:bCs/>
-          <w:sz w:val="20"/>
-          <w:szCs w:val="20"/>
-          <w:lang w:eastAsia="en-IN"/>
-        </w:rPr>
-        <w:t xml:space="preserve"> </w:t>
+        <w:t xml:space="preserve">Current Status of Development: </w:t>
       </w:r>
       <w:r>
         <w:rPr>
@@ -552,56 +512,16 @@
           <w:szCs w:val="20"/>
           <w:lang w:eastAsia="en-IN"/>
         </w:rPr>
-        <w:t xml:space="preserve">Market potential and Competitive </w:t>
-      </w:r>
-      <w:r>
-        <w:rPr>
-          <w:rFonts w:ascii="Segoe UI" w:eastAsia="Times New Roman" w:hAnsi="Segoe UI" w:cs="Segoe UI"/>
-          <w:b/>
-          <w:bCs/>
-          <w:sz w:val="20"/>
-          <w:szCs w:val="20"/>
-          <w:lang w:eastAsia="en-IN"/>
-        </w:rPr>
-        <w:t>Advantage:</w:t>
-      </w:r>
-      <w:r>
-        <w:rPr>
-          <w:rFonts w:ascii="Segoe UI" w:eastAsia="Times New Roman" w:hAnsi="Segoe UI" w:cs="Segoe UI"/>
-          <w:b/>
-          <w:bCs/>
-          <w:sz w:val="20"/>
-          <w:szCs w:val="20"/>
-          <w:lang w:eastAsia="en-IN"/>
-        </w:rPr>
-        <w:t xml:space="preserve"> </w:t>
-      </w:r>
-      <w:r>
-        <w:rPr>
-          <w:rFonts w:ascii="Segoe UI" w:eastAsia="Times New Roman" w:hAnsi="Segoe UI" w:cs="Segoe UI"/>
-          <w:sz w:val="20"/>
-          <w:szCs w:val="20"/>
-          <w:lang w:eastAsia="en-IN"/>
-        </w:rPr>
-        <w:t xml:space="preserve">To give a great </w:t>
-      </w:r>
-      <w:r>
-        <w:rPr>
-          <w:rFonts w:ascii="Segoe UI" w:eastAsia="Times New Roman" w:hAnsi="Segoe UI" w:cs="Segoe UI"/>
-          <w:sz w:val="20"/>
-          <w:szCs w:val="20"/>
-          <w:lang w:eastAsia="en-IN"/>
-        </w:rPr>
-        <w:t>technical</w:t>
-      </w:r>
-      <w:r>
-        <w:rPr>
-          <w:rFonts w:ascii="Segoe UI" w:eastAsia="Times New Roman" w:hAnsi="Segoe UI" w:cs="Segoe UI"/>
-          <w:sz w:val="20"/>
-          <w:szCs w:val="20"/>
-          <w:lang w:eastAsia="en-IN"/>
-        </w:rPr>
-        <w:t xml:space="preserve"> analysis so investors can clearly understand the sentiments of market.</w:t>
+        <w:t xml:space="preserve">Market potential and Competitive Advantage: </w:t>
+      </w:r>
+      <w:r>
+        <w:rPr>
+          <w:rFonts w:ascii="Segoe UI" w:eastAsia="Times New Roman" w:hAnsi="Segoe UI" w:cs="Segoe UI"/>
+          <w:sz w:val="20"/>
+          <w:szCs w:val="20"/>
+          <w:lang w:eastAsia="en-IN"/>
+        </w:rPr>
+        <w:t>To give a great technical analysis so investors can clearly understand the sentiments of market.</w:t>
       </w:r>
     </w:p>
     <w:p/>
@@ -616,8 +536,8 @@
 </file>
 
 <file path=word/numbering.xml><?xml version="1.0" encoding="utf-8"?>
-<w:numbering xmlns:wpc="http://schemas.microsoft.com/office/word/2010/wordprocessingCanvas" xmlns:cx="http://schemas.microsoft.com/office/drawing/2014/chartex" xmlns:cx1="http://schemas.microsoft.com/office/drawing/2015/9/8/chartex" xmlns:cx2="http://schemas.microsoft.com/office/drawing/2015/10/21/chartex" xmlns:cx3="http://schemas.microsoft.com/office/drawing/2016/5/9/chartex" xmlns:cx4="http://schemas.microsoft.com/office/drawing/2016/5/10/chartex" xmlns:cx5="http://schemas.microsoft.com/office/drawing/2016/5/11/chartex" xmlns:cx6="http://schemas.microsoft.com/office/drawing/2016/5/12/chartex" xmlns:cx7="http://schemas.microsoft.com/office/drawing/2016/5/13/chartex" xmlns:cx8="http://schemas.microsoft.com/office/drawing/2016/5/14/chartex" xmlns:mc="http://schemas.openxmlformats.org/markup-compatibility/2006" xmlns:aink="http://schemas.microsoft.com/office/drawing/2016/ink" xmlns:am3d="http://schemas.microsoft.com/office/drawing/2017/model3d" xmlns:o="urn:schemas-microsoft-com:office:office" xmlns:oel="http://schemas.microsoft.com/office/2019/extlst" xmlns:r="http://schemas.openxmlformats.org/officeDocument/2006/relationships" xmlns:m="http://schemas.openxmlformats.org/officeDocument/2006/math" xmlns:v="urn:schemas-microsoft-com:vml" xmlns:wp14="http://schemas.microsoft.com/office/word/2010/wordprocessingDrawing" xmlns:wp="http://schemas.openxmlformats.org/drawingml/2006/wordprocessingDrawing" xmlns:w10="urn:schemas-microsoft-com:office:word" xmlns:w="http://schemas.openxmlformats.org/wordprocessingml/2006/main" xmlns:w14="http://schemas.microsoft.com/office/word/2010/wordml" xmlns:w15="http://schemas.microsoft.com/office/word/2012/wordml" xmlns:w16cex="http://schemas.microsoft.com/office/word/2018/wordml/cex" xmlns:w16cid="http://schemas.microsoft.com/office/word/2016/wordml/cid" xmlns:w16="http://schemas.microsoft.com/office/word/2018/wordml" xmlns:w16sdtdh="http://schemas.microsoft.com/office/word/2020/wordml/sdtdatahash" xmlns:w16se="http://schemas.microsoft.com/office/word/2015/wordml/symex" xmlns:wpg="http://schemas.microsoft.com/office/word/2010/wordprocessingGroup" xmlns:wpi="http://schemas.microsoft.com/office/word/2010/wordprocessingInk" xmlns:wne="http://schemas.microsoft.com/office/word/2006/wordml" xmlns:wps="http://schemas.microsoft.com/office/word/2010/wordprocessingShape" mc:Ignorable="w14 w15 w16se w16cid w16 w16cex w16sdtdh wp14">
-  <w:abstractNum w:abstractNumId="0" w15:restartNumberingAfterBreak="0">
+<w:numbering xmlns:wpc="http://schemas.microsoft.com/office/word/2010/wordprocessingCanvas" xmlns:mc="http://schemas.openxmlformats.org/markup-compatibility/2006" xmlns:o="urn:schemas-microsoft-com:office:office" xmlns:r="http://schemas.openxmlformats.org/officeDocument/2006/relationships" xmlns:m="http://schemas.openxmlformats.org/officeDocument/2006/math" xmlns:v="urn:schemas-microsoft-com:vml" xmlns:wp14="http://schemas.microsoft.com/office/word/2010/wordprocessingDrawing" xmlns:wp="http://schemas.openxmlformats.org/drawingml/2006/wordprocessingDrawing" xmlns:w10="urn:schemas-microsoft-com:office:word" xmlns:w="http://schemas.openxmlformats.org/wordprocessingml/2006/main" xmlns:w14="http://schemas.microsoft.com/office/word/2010/wordml" xmlns:w15="http://schemas.microsoft.com/office/word/2012/wordml" xmlns:wpg="http://schemas.microsoft.com/office/word/2010/wordprocessingGroup" xmlns:wpi="http://schemas.microsoft.com/office/word/2010/wordprocessingInk" xmlns:wne="http://schemas.microsoft.com/office/word/2006/wordml" xmlns:wps="http://schemas.microsoft.com/office/word/2010/wordprocessingShape" mc:Ignorable="w14 w15 wp14">
+  <w:abstractNum w:abstractNumId="0">
     <w:nsid w:val="6601747A"/>
     <w:multiLevelType w:val="multilevel"/>
     <w:tmpl w:val="9668B888"/>
@@ -766,14 +686,14 @@
       </w:rPr>
     </w:lvl>
   </w:abstractNum>
-  <w:num w:numId="1" w16cid:durableId="1797676528">
+  <w:num w:numId="1">
     <w:abstractNumId w:val="0"/>
   </w:num>
 </w:numbering>
 </file>
 
 <file path=word/styles.xml><?xml version="1.0" encoding="utf-8"?>
-<w:styles xmlns:mc="http://schemas.openxmlformats.org/markup-compatibility/2006" xmlns:r="http://schemas.openxmlformats.org/officeDocument/2006/relationships" xmlns:w="http://schemas.openxmlformats.org/wordprocessingml/2006/main" xmlns:w14="http://schemas.microsoft.com/office/word/2010/wordml" xmlns:w15="http://schemas.microsoft.com/office/word/2012/wordml" xmlns:w16cex="http://schemas.microsoft.com/office/word/2018/wordml/cex" xmlns:w16cid="http://schemas.microsoft.com/office/word/2016/wordml/cid" xmlns:w16="http://schemas.microsoft.com/office/word/2018/wordml" xmlns:w16sdtdh="http://schemas.microsoft.com/office/word/2020/wordml/sdtdatahash" xmlns:w16se="http://schemas.microsoft.com/office/word/2015/wordml/symex" mc:Ignorable="w14 w15 w16se w16cid w16 w16cex w16sdtdh">
+<w:styles xmlns:mc="http://schemas.openxmlformats.org/markup-compatibility/2006" xmlns:r="http://schemas.openxmlformats.org/officeDocument/2006/relationships" xmlns:w="http://schemas.openxmlformats.org/wordprocessingml/2006/main" xmlns:w14="http://schemas.microsoft.com/office/word/2010/wordml" xmlns:w15="http://schemas.microsoft.com/office/word/2012/wordml" mc:Ignorable="w14 w15">
   <w:docDefaults>
     <w:rPrDefault>
       <w:rPr>
@@ -789,7 +709,7 @@
       </w:pPr>
     </w:pPrDefault>
   </w:docDefaults>
-  <w:latentStyles w:defLockedState="0" w:defUIPriority="99" w:defSemiHidden="0" w:defUnhideWhenUsed="0" w:defQFormat="0" w:count="376">
+  <w:latentStyles w:defLockedState="0" w:defUIPriority="99" w:defSemiHidden="0" w:defUnhideWhenUsed="0" w:defQFormat="0" w:count="371">
     <w:lsdException w:name="Normal" w:uiPriority="0" w:qFormat="1"/>
     <w:lsdException w:name="heading 1" w:uiPriority="9" w:qFormat="1"/>
     <w:lsdException w:name="heading 2" w:semiHidden="1" w:uiPriority="9" w:unhideWhenUsed="1" w:qFormat="1"/>
@@ -1161,11 +1081,6 @@
     <w:lsdException w:name="List Table 5 Dark Accent 6" w:uiPriority="50"/>
     <w:lsdException w:name="List Table 6 Colorful Accent 6" w:uiPriority="51"/>
     <w:lsdException w:name="List Table 7 Colorful Accent 6" w:uiPriority="52"/>
-    <w:lsdException w:name="Mention" w:semiHidden="1" w:unhideWhenUsed="1"/>
-    <w:lsdException w:name="Smart Hyperlink" w:semiHidden="1" w:unhideWhenUsed="1"/>
-    <w:lsdException w:name="Hashtag" w:semiHidden="1" w:unhideWhenUsed="1"/>
-    <w:lsdException w:name="Unresolved Mention" w:semiHidden="1" w:unhideWhenUsed="1"/>
-    <w:lsdException w:name="Smart Link" w:semiHidden="1" w:unhideWhenUsed="1"/>
   </w:latentStyles>
   <w:style w:type="paragraph" w:default="1" w:styleId="Normal">
     <w:name w:val="Normal"/>

</xml_diff>